<commit_message>
homework for Weeks 3 & 4
</commit_message>
<xml_diff>
--- a/Chart Rankings.docx
+++ b/Chart Rankings.docx
@@ -36,7 +36,25 @@
           <w:szCs w:val="24"/>
           <w:u w:val="single"/>
         </w:rPr>
-        <w:t>Rankings:</w:t>
+        <w:t>Rankings</w:t>
+      </w:r>
+      <w:r>
+        <w:rPr>
+          <w:rFonts w:ascii="Times New Roman" w:hAnsi="Times New Roman" w:cs="Times New Roman"/>
+          <w:sz w:val="24"/>
+          <w:szCs w:val="24"/>
+          <w:u w:val="single"/>
+        </w:rPr>
+        <w:t xml:space="preserve"> (most effective to least effective)</w:t>
+      </w:r>
+      <w:r>
+        <w:rPr>
+          <w:rFonts w:ascii="Times New Roman" w:hAnsi="Times New Roman" w:cs="Times New Roman"/>
+          <w:sz w:val="24"/>
+          <w:szCs w:val="24"/>
+          <w:u w:val="single"/>
+        </w:rPr>
+        <w:t>:</w:t>
       </w:r>
     </w:p>
     <w:p>
@@ -351,7 +369,6 @@
         </w:rPr>
         <w:t xml:space="preserve"> It requires a deeper look into the categories and values to understand the comparison between the groupings. </w:t>
       </w:r>
-      <w:proofErr w:type="gramStart"/>
       <w:r>
         <w:rPr>
           <w:rFonts w:ascii="Times New Roman" w:hAnsi="Times New Roman" w:cs="Times New Roman"/>
@@ -366,16 +383,7 @@
           <w:sz w:val="24"/>
           <w:szCs w:val="24"/>
         </w:rPr>
-        <w:t xml:space="preserve"> terms</w:t>
-      </w:r>
-      <w:proofErr w:type="gramEnd"/>
-      <w:r>
-        <w:rPr>
-          <w:rFonts w:ascii="Times New Roman" w:hAnsi="Times New Roman" w:cs="Times New Roman"/>
-          <w:sz w:val="24"/>
-          <w:szCs w:val="24"/>
-        </w:rPr>
-        <w:t xml:space="preserve"> of being able to compare data</w:t>
+        <w:t xml:space="preserve"> terms of being able to compare data</w:t>
       </w:r>
       <w:r>
         <w:rPr>

</xml_diff>